<commit_message>
updated my notes, add new notes
</commit_message>
<xml_diff>
--- a/Notes/AI-Notes.docx
+++ b/Notes/AI-Notes.docx
@@ -153,22 +153,7 @@
         <w:t>agent</w:t>
       </w:r>
       <w:r>
-        <w:t xml:space="preserve"> is anything that can be viewed as perceiving its</w:t>
-      </w:r>
-      <w:r>
-        <w:t xml:space="preserve"> </w:t>
-      </w:r>
-      <w:r>
-        <w:t>environment through sensors and acting upon that environment</w:t>
-      </w:r>
-      <w:r>
-        <w:t xml:space="preserve"> </w:t>
-      </w:r>
-      <w:r>
-        <w:t>through actuators</w:t>
-      </w:r>
-      <w:r>
-        <w:t>.</w:t>
+        <w:t xml:space="preserve"> is anything that can be viewed as perceiving its environment through sensors and acting upon that environment through actuators.</w:t>
       </w:r>
     </w:p>
     <w:p>
@@ -625,13 +610,7 @@
         <w:t>Episodic when</w:t>
       </w:r>
       <w:r>
-        <w:t xml:space="preserve"> the choice o</w:t>
-      </w:r>
-      <w:r>
-        <w:t xml:space="preserve">f </w:t>
-      </w:r>
-      <w:r>
-        <w:t>action in each episode depends only on the episode itself</w:t>
+        <w:t xml:space="preserve"> the choice of action in each episode depends only on the episode itself</w:t>
       </w:r>
       <w:r>
         <w:t>.</w:t>
@@ -997,25 +976,7 @@
         <w:rPr>
           <w:u w:val="single"/>
         </w:rPr>
-        <w:t>w</w:t>
-      </w:r>
-      <w:r>
-        <w:rPr>
-          <w:u w:val="single"/>
-        </w:rPr>
-        <w:t>hen there are conflicting goals, only some of which can be achieved, the</w:t>
-      </w:r>
-      <w:r>
-        <w:rPr>
-          <w:u w:val="single"/>
-        </w:rPr>
-        <w:t xml:space="preserve"> </w:t>
-      </w:r>
-      <w:r>
-        <w:rPr>
-          <w:u w:val="single"/>
-        </w:rPr>
-        <w:t>utility function specifies the appropriate tradeoff</w:t>
+        <w:t>when there are conflicting goals, only some of which can be achieved, the utility function specifies the appropriate tradeoff</w:t>
       </w:r>
       <w:r>
         <w:t xml:space="preserve"> or </w:t>
@@ -2484,10 +2445,7 @@
         <w:t>State Space</w:t>
       </w:r>
       <w:r>
-        <w:t xml:space="preserve">: </w:t>
-      </w:r>
-      <w:r>
-        <w:t>Each state is a discrete and abstract representation of collection of states that can be finite or infinite.</w:t>
+        <w:t>: Each state is a discrete and abstract representation of collection of states that can be finite or infinite.</w:t>
       </w:r>
       <w:r>
         <w:t xml:space="preserve"> (8 Queens: All arrangements of 0, 1, …, 8 on board)</w:t>
@@ -2518,10 +2476,7 @@
         <w:t>Successor Function</w:t>
       </w:r>
       <w:r>
-        <w:t xml:space="preserve">: </w:t>
-      </w:r>
-      <w:r>
-        <w:t xml:space="preserve">Successor function </w:t>
+        <w:t xml:space="preserve">: Successor function </w:t>
       </w:r>
       <w:r>
         <w:t>implicitly represents all the actions that are feasible in each state</w:t>
@@ -2533,10 +2488,7 @@
         <w:t xml:space="preserve"> (</w:t>
       </w:r>
       <w:r>
-        <w:t xml:space="preserve">8 Queens: </w:t>
-      </w:r>
-      <w:r>
-        <w:t>E</w:t>
+        <w:t>8 Queens: E</w:t>
       </w:r>
       <w:r>
         <w:t>ach of the successors is obtained by adding one queen in an empty square</w:t>
@@ -2572,13 +2524,7 @@
         <w:t>: Cost of all arcs in the path.</w:t>
       </w:r>
       <w:r>
-        <w:t xml:space="preserve"> (</w:t>
-      </w:r>
-      <w:r>
-        <w:t xml:space="preserve">8 Queens: </w:t>
-      </w:r>
-      <w:r>
-        <w:t>Irrelevant)</w:t>
+        <w:t xml:space="preserve"> (8 Queens: Irrelevant)</w:t>
       </w:r>
     </w:p>
     <w:p>
@@ -2605,13 +2551,7 @@
         <w:t xml:space="preserve"> The goal that may be described directly, partially or by a condition.</w:t>
       </w:r>
       <w:r>
-        <w:t xml:space="preserve"> (</w:t>
-      </w:r>
-      <w:r>
-        <w:t>8 Queens:</w:t>
-      </w:r>
-      <w:r>
-        <w:t xml:space="preserve"> 8 queens without threatening each other)</w:t>
+        <w:t xml:space="preserve"> (8 Queens: 8 queens without threatening each other)</w:t>
       </w:r>
     </w:p>
     <w:p>
@@ -2628,7 +2568,13 @@
     </w:p>
     <w:p>
       <w:r>
-        <w:t xml:space="preserve">Word is </w:t>
+        <w:t>Wor</w:t>
+      </w:r>
+      <w:r>
+        <w:t>l</w:t>
+      </w:r>
+      <w:r>
+        <w:t xml:space="preserve">d is </w:t>
       </w:r>
       <w:r>
         <w:rPr>
@@ -2897,13 +2843,7 @@
         <w:rPr>
           <w:u w:val="single"/>
         </w:rPr>
-        <w:t>C</w:t>
-      </w:r>
-      <w:r>
-        <w:rPr>
-          <w:u w:val="single"/>
-        </w:rPr>
-        <w:t xml:space="preserve">ost of the path from </w:t>
+        <w:t xml:space="preserve">Cost of the path from </w:t>
       </w:r>
       <w:r>
         <w:rPr>
@@ -3679,7 +3619,15 @@
             <w:sz w:val="24"/>
             <w:szCs w:val="24"/>
           </w:rPr>
-          <m:t>∀ N:0 ≤h</m:t>
+          <m:t>∀ N:0 ≤</m:t>
+        </m:r>
+        <m:r>
+          <w:rPr>
+            <w:rFonts w:ascii="Cambria Math" w:hAnsi="Cambria Math"/>
+            <w:sz w:val="24"/>
+            <w:szCs w:val="24"/>
+          </w:rPr>
+          <m:t>h</m:t>
         </m:r>
         <m:d>
           <m:dPr>
@@ -3763,8 +3711,6 @@
     <w:p>
       <w:pPr>
         <w:rPr>
-          <w:sz w:val="24"/>
-          <w:szCs w:val="24"/>
           <w:u w:val="single"/>
         </w:rPr>
       </w:pPr>
@@ -3772,16 +3718,12 @@
         <w:rPr>
           <w:b/>
           <w:bCs/>
-          <w:sz w:val="24"/>
-          <w:szCs w:val="24"/>
           <w:u w:val="single"/>
         </w:rPr>
         <w:t xml:space="preserve">Note: </w:t>
       </w:r>
       <w:r>
         <w:rPr>
-          <w:sz w:val="24"/>
-          <w:szCs w:val="24"/>
           <w:u w:val="single"/>
         </w:rPr>
         <w:t>An admissible heuristic function is always optimistic!</w:t>
@@ -4028,99 +3970,73 @@
       </m:oMathPara>
     </w:p>
     <w:p>
-      <w:pPr>
-        <w:rPr>
-          <w:sz w:val="24"/>
-          <w:szCs w:val="24"/>
+      <w:r>
+        <w:rPr>
+          <w:rFonts w:eastAsiaTheme="minorEastAsia"/>
+          <w:b/>
+          <w:bCs/>
           <w:u w:val="single"/>
         </w:rPr>
-      </w:pPr>
+        <w:t>Note:</w:t>
+      </w:r>
       <w:r>
         <w:rPr>
           <w:rFonts w:eastAsiaTheme="minorEastAsia"/>
-          <w:b/>
-          <w:bCs/>
-          <w:sz w:val="24"/>
-          <w:szCs w:val="24"/>
           <w:u w:val="single"/>
         </w:rPr>
-        <w:t>Note:</w:t>
+        <w:t xml:space="preserve"> If </w:t>
       </w:r>
       <w:r>
         <w:rPr>
           <w:rFonts w:eastAsiaTheme="minorEastAsia"/>
-          <w:sz w:val="24"/>
-          <w:szCs w:val="24"/>
+          <w:b/>
+          <w:bCs/>
           <w:u w:val="single"/>
         </w:rPr>
-        <w:t xml:space="preserve"> </w:t>
+        <w:t>h</w:t>
       </w:r>
       <w:r>
         <w:rPr>
           <w:rFonts w:eastAsiaTheme="minorEastAsia"/>
-          <w:sz w:val="24"/>
-          <w:szCs w:val="24"/>
           <w:u w:val="single"/>
         </w:rPr>
-        <w:t xml:space="preserve">If </w:t>
+        <w:t xml:space="preserve"> is consistent, then whenever </w:t>
       </w:r>
       <w:r>
         <w:rPr>
           <w:rFonts w:eastAsiaTheme="minorEastAsia"/>
           <w:b/>
           <w:bCs/>
-          <w:sz w:val="24"/>
-          <w:szCs w:val="24"/>
           <w:u w:val="single"/>
         </w:rPr>
-        <w:t>h</w:t>
+        <w:t>A*</w:t>
       </w:r>
       <w:r>
         <w:rPr>
           <w:rFonts w:eastAsiaTheme="minorEastAsia"/>
-          <w:sz w:val="24"/>
-          <w:szCs w:val="24"/>
           <w:u w:val="single"/>
         </w:rPr>
-        <w:t xml:space="preserve"> is consistent, then whenever </w:t>
+        <w:t xml:space="preserve"> expands a node, it has already found an optimal path to this node</w:t>
       </w:r>
       <w:r>
         <w:rPr>
           <w:rFonts w:eastAsiaTheme="minorEastAsia"/>
-          <w:b/>
-          <w:bCs/>
-          <w:sz w:val="24"/>
-          <w:szCs w:val="24"/>
           <w:u w:val="single"/>
         </w:rPr>
-        <w:t>A*</w:t>
+        <w:t xml:space="preserve">’s </w:t>
       </w:r>
       <w:r>
         <w:rPr>
           <w:rFonts w:eastAsiaTheme="minorEastAsia"/>
-          <w:sz w:val="24"/>
-          <w:szCs w:val="24"/>
           <w:u w:val="single"/>
         </w:rPr>
-        <w:t xml:space="preserve"> expands a node, it has already found an optimal path to this node</w:t>
+        <w:t>state</w:t>
       </w:r>
       <w:r>
         <w:rPr>
           <w:rFonts w:eastAsiaTheme="minorEastAsia"/>
-          <w:sz w:val="24"/>
-          <w:szCs w:val="24"/>
-          <w:u w:val="single"/>
-        </w:rPr>
-        <w:t xml:space="preserve">’s </w:t>
-      </w:r>
-      <w:r>
-        <w:rPr>
-          <w:rFonts w:eastAsiaTheme="minorEastAsia"/>
-          <w:sz w:val="24"/>
-          <w:szCs w:val="24"/>
-          <w:u w:val="single"/>
-        </w:rPr>
-        <w:t>state</w:t>
+        </w:rPr>
+        <w:t>.</w:t>
       </w:r>
     </w:p>
     <w:p>
@@ -4156,13 +4072,19 @@
           <w:i/>
           <w:iCs/>
         </w:rPr>
+        <w:t>f</w:t>
+      </w:r>
+      <w:r>
+        <w:rPr>
+          <w:b/>
+          <w:bCs/>
+          <w:i/>
+          <w:iCs/>
+        </w:rPr>
         <w:t>(N) = g(N) + h(N)</w:t>
       </w:r>
       <w:r>
-        <w:t>: h(N) is the a</w:t>
-      </w:r>
-      <w:r>
-        <w:t xml:space="preserve">dmissible heuristic cost of the path from </w:t>
+        <w:t xml:space="preserve">: h(N) is the admissible heuristic cost of the path from </w:t>
       </w:r>
       <w:r>
         <w:rPr>
@@ -4182,10 +4104,7 @@
         <w:t>Goal</w:t>
       </w:r>
       <w:r>
-        <w:t xml:space="preserve"> and g(N) is the c</w:t>
-      </w:r>
-      <w:r>
-        <w:t xml:space="preserve">ost of the path from </w:t>
+        <w:t xml:space="preserve"> and g(N) is the cost of the path from </w:t>
       </w:r>
       <w:r>
         <w:rPr>
@@ -4244,31 +4163,31 @@
         </w:rPr>
       </w:pPr>
       <w:r>
+        <w:t>Complete &amp; optimal</w:t>
+      </w:r>
+    </w:p>
+    <w:p>
+      <w:pPr>
+        <w:pStyle w:val="ListParagraph"/>
+        <w:numPr>
+          <w:ilvl w:val="0"/>
+          <w:numId w:val="24"/>
+        </w:numPr>
+        <w:rPr>
+          <w:b/>
+          <w:bCs/>
+          <w:i/>
+          <w:iCs/>
+        </w:rPr>
+      </w:pPr>
+      <w:r>
+        <w:rPr>
+          <w:b/>
+          <w:bCs/>
+          <w:i/>
+          <w:iCs/>
+        </w:rPr>
         <w:lastRenderedPageBreak/>
-        <w:t>Complete &amp; optimal</w:t>
-      </w:r>
-    </w:p>
-    <w:p>
-      <w:pPr>
-        <w:pStyle w:val="ListParagraph"/>
-        <w:numPr>
-          <w:ilvl w:val="0"/>
-          <w:numId w:val="24"/>
-        </w:numPr>
-        <w:rPr>
-          <w:b/>
-          <w:bCs/>
-          <w:i/>
-          <w:iCs/>
-        </w:rPr>
-      </w:pPr>
-      <w:r>
-        <w:rPr>
-          <w:b/>
-          <w:bCs/>
-          <w:i/>
-          <w:iCs/>
-        </w:rPr>
         <w:t>Cons</w:t>
       </w:r>
     </w:p>
@@ -4550,25 +4469,7 @@
             <w:rPr>
               <w:rFonts w:ascii="Cambria Math" w:hAnsi="Cambria Math"/>
             </w:rPr>
-            <m:t>(N)</m:t>
-          </m:r>
-          <m:r>
-            <w:rPr>
-              <w:rFonts w:ascii="Cambria Math" w:hAnsi="Cambria Math"/>
-            </w:rPr>
-            <m:t xml:space="preserve"> </m:t>
-          </m:r>
-          <m:r>
-            <w:rPr>
-              <w:rFonts w:ascii="Cambria Math" w:hAnsi="Cambria Math"/>
-            </w:rPr>
-            <m:t>≤</m:t>
-          </m:r>
-          <m:r>
-            <w:rPr>
-              <w:rFonts w:ascii="Cambria Math" w:hAnsi="Cambria Math"/>
-            </w:rPr>
-            <m:t xml:space="preserve"> </m:t>
+            <m:t xml:space="preserve">(N) ≤ </m:t>
           </m:r>
           <m:sSub>
             <m:sSubPr>
@@ -4607,10 +4508,175 @@
     </w:p>
     <w:p>
       <w:pPr>
+        <w:pStyle w:val="Heading2"/>
+        <w:numPr>
+          <w:ilvl w:val="0"/>
+          <w:numId w:val="1"/>
+        </w:numPr>
         <w:rPr>
           <w:rFonts w:eastAsiaTheme="minorEastAsia"/>
         </w:rPr>
       </w:pPr>
+      <w:r>
+        <w:rPr>
+          <w:rFonts w:eastAsiaTheme="minorEastAsia"/>
+        </w:rPr>
+        <w:t>IDA*</w:t>
+      </w:r>
+    </w:p>
+    <w:p>
+      <w:r>
+        <w:t xml:space="preserve">Same as </w:t>
+      </w:r>
+      <w:r>
+        <w:rPr>
+          <w:b/>
+          <w:bCs/>
+        </w:rPr>
+        <w:t>A*</w:t>
+      </w:r>
+      <w:r>
+        <w:t>, but the i</w:t>
+      </w:r>
+      <w:r>
+        <w:t>dea</w:t>
+      </w:r>
+      <w:r>
+        <w:t xml:space="preserve"> is to r</w:t>
+      </w:r>
+      <w:r>
+        <w:t xml:space="preserve">educe memory requirement of </w:t>
+      </w:r>
+      <w:r>
+        <w:rPr>
+          <w:b/>
+          <w:bCs/>
+        </w:rPr>
+        <w:t>A*</w:t>
+      </w:r>
+      <w:r>
+        <w:t xml:space="preserve"> by applying cutoff on values of </w:t>
+      </w:r>
+      <w:r>
+        <w:rPr>
+          <w:b/>
+          <w:bCs/>
+        </w:rPr>
+        <w:t>f</w:t>
+      </w:r>
+      <w:r>
+        <w:rPr>
+          <w:b/>
+          <w:bCs/>
+        </w:rPr>
+        <w:t>(N)</w:t>
+      </w:r>
+      <w:r>
+        <w:t>.</w:t>
+      </w:r>
+    </w:p>
+    <w:p>
+      <w:pPr>
+        <w:pStyle w:val="ListParagraph"/>
+        <w:numPr>
+          <w:ilvl w:val="0"/>
+          <w:numId w:val="25"/>
+        </w:numPr>
+      </w:pPr>
+      <w:r>
+        <w:rPr>
+          <w:b/>
+          <w:bCs/>
+          <w:i/>
+          <w:iCs/>
+        </w:rPr>
+        <w:t>Pros</w:t>
+      </w:r>
+    </w:p>
+    <w:p>
+      <w:pPr>
+        <w:pStyle w:val="ListParagraph"/>
+        <w:numPr>
+          <w:ilvl w:val="1"/>
+          <w:numId w:val="25"/>
+        </w:numPr>
+      </w:pPr>
+      <w:r>
+        <w:t>Still complete and Optimal</w:t>
+      </w:r>
+    </w:p>
+    <w:p>
+      <w:pPr>
+        <w:pStyle w:val="ListParagraph"/>
+        <w:numPr>
+          <w:ilvl w:val="1"/>
+          <w:numId w:val="25"/>
+        </w:numPr>
+      </w:pPr>
+      <w:r>
+        <w:t xml:space="preserve">Requires less memory than </w:t>
+      </w:r>
+      <w:r>
+        <w:rPr>
+          <w:b/>
+          <w:bCs/>
+        </w:rPr>
+        <w:t>A*</w:t>
+      </w:r>
+    </w:p>
+    <w:p>
+      <w:pPr>
+        <w:pStyle w:val="ListParagraph"/>
+        <w:numPr>
+          <w:ilvl w:val="1"/>
+          <w:numId w:val="25"/>
+        </w:numPr>
+      </w:pPr>
+      <w:r>
+        <w:t>Avoids the overhead to sort fringe</w:t>
+      </w:r>
+    </w:p>
+    <w:p>
+      <w:pPr>
+        <w:pStyle w:val="ListParagraph"/>
+        <w:numPr>
+          <w:ilvl w:val="0"/>
+          <w:numId w:val="25"/>
+        </w:numPr>
+      </w:pPr>
+      <w:r>
+        <w:rPr>
+          <w:b/>
+          <w:bCs/>
+          <w:i/>
+          <w:iCs/>
+        </w:rPr>
+        <w:t>Con</w:t>
+      </w:r>
+    </w:p>
+    <w:p>
+      <w:pPr>
+        <w:pStyle w:val="ListParagraph"/>
+        <w:numPr>
+          <w:ilvl w:val="1"/>
+          <w:numId w:val="25"/>
+        </w:numPr>
+      </w:pPr>
+      <w:r>
+        <w:t>Can’t avoid revisiting states not on the current path</w:t>
+      </w:r>
+    </w:p>
+    <w:p>
+      <w:pPr>
+        <w:pStyle w:val="ListParagraph"/>
+        <w:numPr>
+          <w:ilvl w:val="1"/>
+          <w:numId w:val="25"/>
+        </w:numPr>
+      </w:pPr>
+      <w:r>
+        <w:t>Available memory is poorly used</w:t>
+      </w:r>
     </w:p>
     <w:sectPr>
       <w:headerReference w:type="default" r:id="rId10"/>
@@ -4710,7 +4776,7 @@
   <w:abstractNum w:abstractNumId="0" w15:restartNumberingAfterBreak="0">
     <w:nsid w:val="0181528B"/>
     <w:multiLevelType w:val="hybridMultilevel"/>
-    <w:tmpl w:val="DA847822"/>
+    <w:tmpl w:val="DE364542"/>
     <w:lvl w:ilvl="0" w:tplc="04090001">
       <w:start w:val="1"/>
       <w:numFmt w:val="bullet"/>
@@ -5047,6 +5113,119 @@
     </w:lvl>
   </w:abstractNum>
   <w:abstractNum w:abstractNumId="3" w15:restartNumberingAfterBreak="0">
+    <w:nsid w:val="0A9F2B70"/>
+    <w:multiLevelType w:val="hybridMultilevel"/>
+    <w:tmpl w:val="63F078F6"/>
+    <w:lvl w:ilvl="0" w:tplc="0409000B">
+      <w:start w:val="1"/>
+      <w:numFmt w:val="bullet"/>
+      <w:lvlText w:val=""/>
+      <w:lvlJc w:val="left"/>
+      <w:pPr>
+        <w:ind w:left="720" w:hanging="360"/>
+      </w:pPr>
+      <w:rPr>
+        <w:rFonts w:ascii="Wingdings" w:hAnsi="Wingdings" w:hint="default"/>
+      </w:rPr>
+    </w:lvl>
+    <w:lvl w:ilvl="1" w:tplc="04090003">
+      <w:start w:val="1"/>
+      <w:numFmt w:val="bullet"/>
+      <w:lvlText w:val="o"/>
+      <w:lvlJc w:val="left"/>
+      <w:pPr>
+        <w:ind w:left="1440" w:hanging="360"/>
+      </w:pPr>
+      <w:rPr>
+        <w:rFonts w:ascii="Courier New" w:hAnsi="Courier New" w:cs="Courier New" w:hint="default"/>
+      </w:rPr>
+    </w:lvl>
+    <w:lvl w:ilvl="2" w:tplc="04090005" w:tentative="1">
+      <w:start w:val="1"/>
+      <w:numFmt w:val="bullet"/>
+      <w:lvlText w:val=""/>
+      <w:lvlJc w:val="left"/>
+      <w:pPr>
+        <w:ind w:left="2160" w:hanging="360"/>
+      </w:pPr>
+      <w:rPr>
+        <w:rFonts w:ascii="Wingdings" w:hAnsi="Wingdings" w:hint="default"/>
+      </w:rPr>
+    </w:lvl>
+    <w:lvl w:ilvl="3" w:tplc="04090001" w:tentative="1">
+      <w:start w:val="1"/>
+      <w:numFmt w:val="bullet"/>
+      <w:lvlText w:val=""/>
+      <w:lvlJc w:val="left"/>
+      <w:pPr>
+        <w:ind w:left="2880" w:hanging="360"/>
+      </w:pPr>
+      <w:rPr>
+        <w:rFonts w:ascii="Symbol" w:hAnsi="Symbol" w:hint="default"/>
+      </w:rPr>
+    </w:lvl>
+    <w:lvl w:ilvl="4" w:tplc="04090003" w:tentative="1">
+      <w:start w:val="1"/>
+      <w:numFmt w:val="bullet"/>
+      <w:lvlText w:val="o"/>
+      <w:lvlJc w:val="left"/>
+      <w:pPr>
+        <w:ind w:left="3600" w:hanging="360"/>
+      </w:pPr>
+      <w:rPr>
+        <w:rFonts w:ascii="Courier New" w:hAnsi="Courier New" w:cs="Courier New" w:hint="default"/>
+      </w:rPr>
+    </w:lvl>
+    <w:lvl w:ilvl="5" w:tplc="04090005" w:tentative="1">
+      <w:start w:val="1"/>
+      <w:numFmt w:val="bullet"/>
+      <w:lvlText w:val=""/>
+      <w:lvlJc w:val="left"/>
+      <w:pPr>
+        <w:ind w:left="4320" w:hanging="360"/>
+      </w:pPr>
+      <w:rPr>
+        <w:rFonts w:ascii="Wingdings" w:hAnsi="Wingdings" w:hint="default"/>
+      </w:rPr>
+    </w:lvl>
+    <w:lvl w:ilvl="6" w:tplc="04090001" w:tentative="1">
+      <w:start w:val="1"/>
+      <w:numFmt w:val="bullet"/>
+      <w:lvlText w:val=""/>
+      <w:lvlJc w:val="left"/>
+      <w:pPr>
+        <w:ind w:left="5040" w:hanging="360"/>
+      </w:pPr>
+      <w:rPr>
+        <w:rFonts w:ascii="Symbol" w:hAnsi="Symbol" w:hint="default"/>
+      </w:rPr>
+    </w:lvl>
+    <w:lvl w:ilvl="7" w:tplc="04090003" w:tentative="1">
+      <w:start w:val="1"/>
+      <w:numFmt w:val="bullet"/>
+      <w:lvlText w:val="o"/>
+      <w:lvlJc w:val="left"/>
+      <w:pPr>
+        <w:ind w:left="5760" w:hanging="360"/>
+      </w:pPr>
+      <w:rPr>
+        <w:rFonts w:ascii="Courier New" w:hAnsi="Courier New" w:cs="Courier New" w:hint="default"/>
+      </w:rPr>
+    </w:lvl>
+    <w:lvl w:ilvl="8" w:tplc="04090005" w:tentative="1">
+      <w:start w:val="1"/>
+      <w:numFmt w:val="bullet"/>
+      <w:lvlText w:val=""/>
+      <w:lvlJc w:val="left"/>
+      <w:pPr>
+        <w:ind w:left="6480" w:hanging="360"/>
+      </w:pPr>
+      <w:rPr>
+        <w:rFonts w:ascii="Wingdings" w:hAnsi="Wingdings" w:hint="default"/>
+      </w:rPr>
+    </w:lvl>
+  </w:abstractNum>
+  <w:abstractNum w:abstractNumId="4" w15:restartNumberingAfterBreak="0">
     <w:nsid w:val="0B0F6A39"/>
     <w:multiLevelType w:val="hybridMultilevel"/>
     <w:tmpl w:val="B03EC32A"/>
@@ -5159,7 +5338,7 @@
       </w:rPr>
     </w:lvl>
   </w:abstractNum>
-  <w:abstractNum w:abstractNumId="4" w15:restartNumberingAfterBreak="0">
+  <w:abstractNum w:abstractNumId="5" w15:restartNumberingAfterBreak="0">
     <w:nsid w:val="0D05204C"/>
     <w:multiLevelType w:val="hybridMultilevel"/>
     <w:tmpl w:val="6A0263FC"/>
@@ -5272,7 +5451,7 @@
       </w:rPr>
     </w:lvl>
   </w:abstractNum>
-  <w:abstractNum w:abstractNumId="5" w15:restartNumberingAfterBreak="0">
+  <w:abstractNum w:abstractNumId="6" w15:restartNumberingAfterBreak="0">
     <w:nsid w:val="15B32756"/>
     <w:multiLevelType w:val="hybridMultilevel"/>
     <w:tmpl w:val="059226FE"/>
@@ -5385,7 +5564,7 @@
       </w:rPr>
     </w:lvl>
   </w:abstractNum>
-  <w:abstractNum w:abstractNumId="6" w15:restartNumberingAfterBreak="0">
+  <w:abstractNum w:abstractNumId="7" w15:restartNumberingAfterBreak="0">
     <w:nsid w:val="1980663E"/>
     <w:multiLevelType w:val="hybridMultilevel"/>
     <w:tmpl w:val="D564E268"/>
@@ -5498,7 +5677,7 @@
       </w:rPr>
     </w:lvl>
   </w:abstractNum>
-  <w:abstractNum w:abstractNumId="7" w15:restartNumberingAfterBreak="0">
+  <w:abstractNum w:abstractNumId="8" w15:restartNumberingAfterBreak="0">
     <w:nsid w:val="20EF30AB"/>
     <w:multiLevelType w:val="hybridMultilevel"/>
     <w:tmpl w:val="636C9CD6"/>
@@ -5611,7 +5790,7 @@
       </w:rPr>
     </w:lvl>
   </w:abstractNum>
-  <w:abstractNum w:abstractNumId="8" w15:restartNumberingAfterBreak="0">
+  <w:abstractNum w:abstractNumId="9" w15:restartNumberingAfterBreak="0">
     <w:nsid w:val="21E21446"/>
     <w:multiLevelType w:val="hybridMultilevel"/>
     <w:tmpl w:val="69FC6678"/>
@@ -5724,7 +5903,7 @@
       </w:rPr>
     </w:lvl>
   </w:abstractNum>
-  <w:abstractNum w:abstractNumId="9" w15:restartNumberingAfterBreak="0">
+  <w:abstractNum w:abstractNumId="10" w15:restartNumberingAfterBreak="0">
     <w:nsid w:val="276D3A04"/>
     <w:multiLevelType w:val="hybridMultilevel"/>
     <w:tmpl w:val="B3E85F5E"/>
@@ -5810,7 +5989,7 @@
       </w:pPr>
     </w:lvl>
   </w:abstractNum>
-  <w:abstractNum w:abstractNumId="10" w15:restartNumberingAfterBreak="0">
+  <w:abstractNum w:abstractNumId="11" w15:restartNumberingAfterBreak="0">
     <w:nsid w:val="43623E06"/>
     <w:multiLevelType w:val="hybridMultilevel"/>
     <w:tmpl w:val="5190803E"/>
@@ -5923,7 +6102,7 @@
       </w:rPr>
     </w:lvl>
   </w:abstractNum>
-  <w:abstractNum w:abstractNumId="11" w15:restartNumberingAfterBreak="0">
+  <w:abstractNum w:abstractNumId="12" w15:restartNumberingAfterBreak="0">
     <w:nsid w:val="4A3C35D5"/>
     <w:multiLevelType w:val="hybridMultilevel"/>
     <w:tmpl w:val="82A21634"/>
@@ -6036,7 +6215,7 @@
       </w:rPr>
     </w:lvl>
   </w:abstractNum>
-  <w:abstractNum w:abstractNumId="12" w15:restartNumberingAfterBreak="0">
+  <w:abstractNum w:abstractNumId="13" w15:restartNumberingAfterBreak="0">
     <w:nsid w:val="4E153AB8"/>
     <w:multiLevelType w:val="hybridMultilevel"/>
     <w:tmpl w:val="3CD42060"/>
@@ -6149,7 +6328,7 @@
       </w:rPr>
     </w:lvl>
   </w:abstractNum>
-  <w:abstractNum w:abstractNumId="13" w15:restartNumberingAfterBreak="0">
+  <w:abstractNum w:abstractNumId="14" w15:restartNumberingAfterBreak="0">
     <w:nsid w:val="52B77F73"/>
     <w:multiLevelType w:val="hybridMultilevel"/>
     <w:tmpl w:val="5FEE91C2"/>
@@ -6262,7 +6441,7 @@
       </w:rPr>
     </w:lvl>
   </w:abstractNum>
-  <w:abstractNum w:abstractNumId="14" w15:restartNumberingAfterBreak="0">
+  <w:abstractNum w:abstractNumId="15" w15:restartNumberingAfterBreak="0">
     <w:nsid w:val="55055FBF"/>
     <w:multiLevelType w:val="hybridMultilevel"/>
     <w:tmpl w:val="F092BFD4"/>
@@ -6375,7 +6554,7 @@
       </w:rPr>
     </w:lvl>
   </w:abstractNum>
-  <w:abstractNum w:abstractNumId="15" w15:restartNumberingAfterBreak="0">
+  <w:abstractNum w:abstractNumId="16" w15:restartNumberingAfterBreak="0">
     <w:nsid w:val="557D5442"/>
     <w:multiLevelType w:val="hybridMultilevel"/>
     <w:tmpl w:val="77F20C58"/>
@@ -6488,7 +6667,7 @@
       </w:rPr>
     </w:lvl>
   </w:abstractNum>
-  <w:abstractNum w:abstractNumId="16" w15:restartNumberingAfterBreak="0">
+  <w:abstractNum w:abstractNumId="17" w15:restartNumberingAfterBreak="0">
     <w:nsid w:val="5FF16E70"/>
     <w:multiLevelType w:val="hybridMultilevel"/>
     <w:tmpl w:val="0B86590A"/>
@@ -6601,7 +6780,7 @@
       </w:rPr>
     </w:lvl>
   </w:abstractNum>
-  <w:abstractNum w:abstractNumId="17" w15:restartNumberingAfterBreak="0">
+  <w:abstractNum w:abstractNumId="18" w15:restartNumberingAfterBreak="0">
     <w:nsid w:val="63AF07EA"/>
     <w:multiLevelType w:val="hybridMultilevel"/>
     <w:tmpl w:val="15049496"/>
@@ -6714,7 +6893,7 @@
       </w:rPr>
     </w:lvl>
   </w:abstractNum>
-  <w:abstractNum w:abstractNumId="18" w15:restartNumberingAfterBreak="0">
+  <w:abstractNum w:abstractNumId="19" w15:restartNumberingAfterBreak="0">
     <w:nsid w:val="64B376F3"/>
     <w:multiLevelType w:val="hybridMultilevel"/>
     <w:tmpl w:val="239A21AE"/>
@@ -6827,7 +7006,7 @@
       </w:rPr>
     </w:lvl>
   </w:abstractNum>
-  <w:abstractNum w:abstractNumId="19" w15:restartNumberingAfterBreak="0">
+  <w:abstractNum w:abstractNumId="20" w15:restartNumberingAfterBreak="0">
     <w:nsid w:val="64EA24A1"/>
     <w:multiLevelType w:val="hybridMultilevel"/>
     <w:tmpl w:val="B5D8BBCA"/>
@@ -6940,7 +7119,7 @@
       </w:rPr>
     </w:lvl>
   </w:abstractNum>
-  <w:abstractNum w:abstractNumId="20" w15:restartNumberingAfterBreak="0">
+  <w:abstractNum w:abstractNumId="21" w15:restartNumberingAfterBreak="0">
     <w:nsid w:val="6F3C2DD8"/>
     <w:multiLevelType w:val="hybridMultilevel"/>
     <w:tmpl w:val="CE9828AE"/>
@@ -7053,7 +7232,7 @@
       </w:rPr>
     </w:lvl>
   </w:abstractNum>
-  <w:abstractNum w:abstractNumId="21" w15:restartNumberingAfterBreak="0">
+  <w:abstractNum w:abstractNumId="22" w15:restartNumberingAfterBreak="0">
     <w:nsid w:val="744F482F"/>
     <w:multiLevelType w:val="hybridMultilevel"/>
     <w:tmpl w:val="FDE00436"/>
@@ -7166,7 +7345,7 @@
       </w:rPr>
     </w:lvl>
   </w:abstractNum>
-  <w:abstractNum w:abstractNumId="22" w15:restartNumberingAfterBreak="0">
+  <w:abstractNum w:abstractNumId="23" w15:restartNumberingAfterBreak="0">
     <w:nsid w:val="750E6BCF"/>
     <w:multiLevelType w:val="hybridMultilevel"/>
     <w:tmpl w:val="740A0E90"/>
@@ -7279,7 +7458,7 @@
       </w:rPr>
     </w:lvl>
   </w:abstractNum>
-  <w:abstractNum w:abstractNumId="23" w15:restartNumberingAfterBreak="0">
+  <w:abstractNum w:abstractNumId="24" w15:restartNumberingAfterBreak="0">
     <w:nsid w:val="78DE275A"/>
     <w:multiLevelType w:val="hybridMultilevel"/>
     <w:tmpl w:val="D506F2D6"/>
@@ -7396,73 +7575,76 @@
     <w:abstractNumId w:val="0"/>
   </w:num>
   <w:num w:numId="2">
-    <w:abstractNumId w:val="9"/>
+    <w:abstractNumId w:val="10"/>
   </w:num>
   <w:num w:numId="3">
-    <w:abstractNumId w:val="3"/>
+    <w:abstractNumId w:val="4"/>
   </w:num>
   <w:num w:numId="4">
-    <w:abstractNumId w:val="16"/>
+    <w:abstractNumId w:val="17"/>
   </w:num>
   <w:num w:numId="5">
-    <w:abstractNumId w:val="6"/>
+    <w:abstractNumId w:val="7"/>
   </w:num>
   <w:num w:numId="6">
     <w:abstractNumId w:val="2"/>
   </w:num>
   <w:num w:numId="7">
+    <w:abstractNumId w:val="19"/>
+  </w:num>
+  <w:num w:numId="8">
+    <w:abstractNumId w:val="15"/>
+  </w:num>
+  <w:num w:numId="9">
+    <w:abstractNumId w:val="16"/>
+  </w:num>
+  <w:num w:numId="10">
+    <w:abstractNumId w:val="21"/>
+  </w:num>
+  <w:num w:numId="11">
     <w:abstractNumId w:val="18"/>
   </w:num>
-  <w:num w:numId="8">
+  <w:num w:numId="12">
     <w:abstractNumId w:val="14"/>
   </w:num>
-  <w:num w:numId="9">
-    <w:abstractNumId w:val="15"/>
-  </w:num>
-  <w:num w:numId="10">
-    <w:abstractNumId w:val="20"/>
-  </w:num>
-  <w:num w:numId="11">
-    <w:abstractNumId w:val="17"/>
-  </w:num>
-  <w:num w:numId="12">
-    <w:abstractNumId w:val="13"/>
-  </w:num>
   <w:num w:numId="13">
-    <w:abstractNumId w:val="4"/>
+    <w:abstractNumId w:val="5"/>
   </w:num>
   <w:num w:numId="14">
-    <w:abstractNumId w:val="10"/>
+    <w:abstractNumId w:val="11"/>
   </w:num>
   <w:num w:numId="15">
-    <w:abstractNumId w:val="5"/>
+    <w:abstractNumId w:val="6"/>
   </w:num>
   <w:num w:numId="16">
-    <w:abstractNumId w:val="11"/>
+    <w:abstractNumId w:val="12"/>
   </w:num>
   <w:num w:numId="17">
-    <w:abstractNumId w:val="21"/>
+    <w:abstractNumId w:val="22"/>
   </w:num>
   <w:num w:numId="18">
     <w:abstractNumId w:val="1"/>
   </w:num>
   <w:num w:numId="19">
-    <w:abstractNumId w:val="7"/>
+    <w:abstractNumId w:val="8"/>
   </w:num>
   <w:num w:numId="20">
-    <w:abstractNumId w:val="22"/>
+    <w:abstractNumId w:val="23"/>
   </w:num>
   <w:num w:numId="21">
-    <w:abstractNumId w:val="19"/>
+    <w:abstractNumId w:val="20"/>
   </w:num>
   <w:num w:numId="22">
-    <w:abstractNumId w:val="12"/>
+    <w:abstractNumId w:val="13"/>
   </w:num>
   <w:num w:numId="23">
-    <w:abstractNumId w:val="23"/>
+    <w:abstractNumId w:val="24"/>
   </w:num>
   <w:num w:numId="24">
-    <w:abstractNumId w:val="8"/>
+    <w:abstractNumId w:val="9"/>
+  </w:num>
+  <w:num w:numId="25">
+    <w:abstractNumId w:val="3"/>
   </w:num>
 </w:numbering>
 </file>
@@ -7934,6 +8116,7 @@
   <w:style w:type="character" w:default="1" w:styleId="DefaultParagraphFont">
     <w:name w:val="Default Paragraph Font"/>
     <w:uiPriority w:val="1"/>
+    <w:semiHidden/>
     <w:unhideWhenUsed/>
   </w:style>
   <w:style w:type="table" w:default="1" w:styleId="TableNormal">

</xml_diff>

<commit_message>
Initial commit for project
</commit_message>
<xml_diff>
--- a/Notes/AI-Notes.docx
+++ b/Notes/AI-Notes.docx
@@ -1,9 +1,15 @@
 
 <file path=word/document.xml><?xml version="1.0" encoding="utf-8"?>
-<w:document xmlns:wpc="http://schemas.microsoft.com/office/word/2010/wordprocessingCanvas" xmlns:cx="http://schemas.microsoft.com/office/drawing/2014/chartex" xmlns:cx1="http://schemas.microsoft.com/office/drawing/2015/9/8/chartex" xmlns:cx2="http://schemas.microsoft.com/office/drawing/2015/10/21/chartex" xmlns:cx3="http://schemas.microsoft.com/office/drawing/2016/5/9/chartex" xmlns:cx4="http://schemas.microsoft.com/office/drawing/2016/5/10/chartex" xmlns:cx5="http://schemas.microsoft.com/office/drawing/2016/5/11/chartex" xmlns:cx6="http://schemas.microsoft.com/office/drawing/2016/5/12/chartex" xmlns:cx7="http://schemas.microsoft.com/office/drawing/2016/5/13/chartex" xmlns:cx8="http://schemas.microsoft.com/office/drawing/2016/5/14/chartex" xmlns:mc="http://schemas.openxmlformats.org/markup-compatibility/2006" xmlns:aink="http://schemas.microsoft.com/office/drawing/2016/ink" xmlns:am3d="http://schemas.microsoft.com/office/drawing/2017/model3d" xmlns:o="urn:schemas-microsoft-com:office:office" xmlns:r="http://schemas.openxmlformats.org/officeDocument/2006/relationships" xmlns:m="http://schemas.openxmlformats.org/officeDocument/2006/math" xmlns:v="urn:schemas-microsoft-com:vml" xmlns:wp14="http://schemas.microsoft.com/office/word/2010/wordprocessingDrawing" xmlns:wp="http://schemas.openxmlformats.org/drawingml/2006/wordprocessingDrawing" xmlns:w10="urn:schemas-microsoft-com:office:word" xmlns:w="http://schemas.openxmlformats.org/wordprocessingml/2006/main" xmlns:w14="http://schemas.microsoft.com/office/word/2010/wordml" xmlns:w15="http://schemas.microsoft.com/office/word/2012/wordml" xmlns:w16cex="http://schemas.microsoft.com/office/word/2018/wordml/cex" xmlns:w16cid="http://schemas.microsoft.com/office/word/2016/wordml/cid" xmlns:w16="http://schemas.microsoft.com/office/word/2018/wordml" xmlns:w16se="http://schemas.microsoft.com/office/word/2015/wordml/symex" xmlns:wpg="http://schemas.microsoft.com/office/word/2010/wordprocessingGroup" xmlns:wpi="http://schemas.microsoft.com/office/word/2010/wordprocessingInk" xmlns:wne="http://schemas.microsoft.com/office/word/2006/wordml" xmlns:wps="http://schemas.microsoft.com/office/word/2010/wordprocessingShape" mc:Ignorable="w14 w15 w16se w16cid w16 w16cex wp14">
+<w:document xmlns:wpc="http://schemas.microsoft.com/office/word/2010/wordprocessingCanvas" xmlns:cx="http://schemas.microsoft.com/office/drawing/2014/chartex" xmlns:cx1="http://schemas.microsoft.com/office/drawing/2015/9/8/chartex" xmlns:cx2="http://schemas.microsoft.com/office/drawing/2015/10/21/chartex" xmlns:cx3="http://schemas.microsoft.com/office/drawing/2016/5/9/chartex" xmlns:cx4="http://schemas.microsoft.com/office/drawing/2016/5/10/chartex" xmlns:cx5="http://schemas.microsoft.com/office/drawing/2016/5/11/chartex" xmlns:cx6="http://schemas.microsoft.com/office/drawing/2016/5/12/chartex" xmlns:cx7="http://schemas.microsoft.com/office/drawing/2016/5/13/chartex" xmlns:cx8="http://schemas.microsoft.com/office/drawing/2016/5/14/chartex" xmlns:mc="http://schemas.openxmlformats.org/markup-compatibility/2006" xmlns:aink="http://schemas.microsoft.com/office/drawing/2016/ink" xmlns:am3d="http://schemas.microsoft.com/office/drawing/2017/model3d" xmlns:o="urn:schemas-microsoft-com:office:office" xmlns:r="http://schemas.openxmlformats.org/officeDocument/2006/relationships" xmlns:m="http://schemas.openxmlformats.org/officeDocument/2006/math" xmlns:v="urn:schemas-microsoft-com:vml" xmlns:wp14="http://schemas.microsoft.com/office/word/2010/wordprocessingDrawing" xmlns:wp="http://schemas.openxmlformats.org/drawingml/2006/wordprocessingDrawing" xmlns:w10="urn:schemas-microsoft-com:office:word" xmlns:w="http://schemas.openxmlformats.org/wordprocessingml/2006/main" xmlns:w14="http://schemas.microsoft.com/office/word/2010/wordml" xmlns:w15="http://schemas.microsoft.com/office/word/2012/wordml" xmlns:w16cex="http://schemas.microsoft.com/office/word/2018/wordml/cex" xmlns:w16cid="http://schemas.microsoft.com/office/word/2016/wordml/cid" xmlns:w16="http://schemas.microsoft.com/office/word/2018/wordml" xmlns:w16sdtdh="http://schemas.microsoft.com/office/word/2020/wordml/sdtdatahash" xmlns:w16se="http://schemas.microsoft.com/office/word/2015/wordml/symex" xmlns:wpg="http://schemas.microsoft.com/office/word/2010/wordprocessingGroup" xmlns:wpi="http://schemas.microsoft.com/office/word/2010/wordprocessingInk" xmlns:wne="http://schemas.microsoft.com/office/word/2006/wordml" xmlns:wps="http://schemas.microsoft.com/office/word/2010/wordprocessingShape" mc:Ignorable="w14 w15 w16se w16cid w16 w16cex w16sdtdh wp14">
   <w:body>
     <w:sdt>
       <w:sdtPr>
+        <w:rPr>
+          <w:rFonts w:asciiTheme="minorHAnsi" w:eastAsiaTheme="minorHAnsi" w:hAnsiTheme="minorHAnsi" w:cstheme="minorBidi"/>
+          <w:color w:val="auto"/>
+          <w:sz w:val="22"/>
+          <w:szCs w:val="22"/>
+        </w:rPr>
         <w:id w:val="-1463034854"/>
         <w:docPartObj>
           <w:docPartGallery w:val="Table of Contents"/>
@@ -12,13 +18,9 @@
       </w:sdtPr>
       <w:sdtEndPr>
         <w:rPr>
-          <w:rFonts w:asciiTheme="minorHAnsi" w:eastAsiaTheme="minorHAnsi" w:hAnsiTheme="minorHAnsi" w:cstheme="minorBidi"/>
           <w:b/>
           <w:bCs/>
           <w:noProof/>
-          <w:color w:val="auto"/>
-          <w:sz w:val="22"/>
-          <w:szCs w:val="22"/>
         </w:rPr>
       </w:sdtEndPr>
       <w:sdtContent>
@@ -1400,21 +1402,7 @@
                 <w:rStyle w:val="Hyperlink"/>
                 <w:noProof/>
               </w:rPr>
-              <w:t>Depth</w:t>
-            </w:r>
-            <w:r>
-              <w:rPr>
-                <w:rStyle w:val="Hyperlink"/>
-                <w:noProof/>
-              </w:rPr>
-              <w:t xml:space="preserve"> </w:t>
-            </w:r>
-            <w:r>
-              <w:rPr>
-                <w:rStyle w:val="Hyperlink"/>
-                <w:noProof/>
-              </w:rPr>
-              <w:t>First Search (DFS)</w:t>
+              <w:t>Depth First Search (DFS)</w:t>
             </w:r>
             <w:r>
               <w:rPr>
@@ -7363,33 +7351,26 @@
           <w:ilvl w:val="0"/>
           <w:numId w:val="28"/>
         </w:numPr>
-        <w:rPr>
-          <w:rFonts w:ascii="Arial" w:hAnsi="Arial" w:cs="Arial"/>
-          <w:color w:val="4D5156"/>
-          <w:sz w:val="21"/>
-          <w:szCs w:val="21"/>
-          <w:shd w:val="clear" w:color="auto" w:fill="FFFFFF"/>
-        </w:rPr>
-      </w:pPr>
-      <w:r>
-        <w:rPr>
-          <w:rFonts w:ascii="Arial" w:hAnsi="Arial" w:cs="Arial"/>
-          <w:color w:val="4D5156"/>
-          <w:sz w:val="21"/>
-          <w:szCs w:val="21"/>
-          <w:shd w:val="clear" w:color="auto" w:fill="FFFFFF"/>
-        </w:rPr>
-        <w:t>Simplified Memory Bounded A*</w:t>
-      </w:r>
-      <w:r>
-        <w:rPr>
-          <w:rFonts w:ascii="Arial" w:hAnsi="Arial" w:cs="Arial"/>
-          <w:color w:val="4D5156"/>
-          <w:sz w:val="21"/>
-          <w:szCs w:val="21"/>
-          <w:shd w:val="clear" w:color="auto" w:fill="FFFFFF"/>
-        </w:rPr>
-        <w:t xml:space="preserve"> (SMA*)</w:t>
+      </w:pPr>
+      <w:r>
+        <w:t>Recursive Best First Search (RBFS)</w:t>
+      </w:r>
+    </w:p>
+    <w:p>
+      <w:pPr>
+        <w:ind w:left="720"/>
+      </w:pPr>
+    </w:p>
+    <w:p>
+      <w:pPr>
+        <w:pStyle w:val="Heading3"/>
+        <w:numPr>
+          <w:ilvl w:val="0"/>
+          <w:numId w:val="28"/>
+        </w:numPr>
+      </w:pPr>
+      <w:r>
+        <w:t>Simplified Memory Bounded A* (SMA*)</w:t>
       </w:r>
     </w:p>
     <w:p>
@@ -7409,7 +7390,7 @@
 </file>
 
 <file path=word/endnotes.xml><?xml version="1.0" encoding="utf-8"?>
-<w:endnotes xmlns:wpc="http://schemas.microsoft.com/office/word/2010/wordprocessingCanvas" xmlns:cx="http://schemas.microsoft.com/office/drawing/2014/chartex" xmlns:cx1="http://schemas.microsoft.com/office/drawing/2015/9/8/chartex" xmlns:cx2="http://schemas.microsoft.com/office/drawing/2015/10/21/chartex" xmlns:cx3="http://schemas.microsoft.com/office/drawing/2016/5/9/chartex" xmlns:cx4="http://schemas.microsoft.com/office/drawing/2016/5/10/chartex" xmlns:cx5="http://schemas.microsoft.com/office/drawing/2016/5/11/chartex" xmlns:cx6="http://schemas.microsoft.com/office/drawing/2016/5/12/chartex" xmlns:cx7="http://schemas.microsoft.com/office/drawing/2016/5/13/chartex" xmlns:cx8="http://schemas.microsoft.com/office/drawing/2016/5/14/chartex" xmlns:mc="http://schemas.openxmlformats.org/markup-compatibility/2006" xmlns:aink="http://schemas.microsoft.com/office/drawing/2016/ink" xmlns:am3d="http://schemas.microsoft.com/office/drawing/2017/model3d" xmlns:o="urn:schemas-microsoft-com:office:office" xmlns:r="http://schemas.openxmlformats.org/officeDocument/2006/relationships" xmlns:m="http://schemas.openxmlformats.org/officeDocument/2006/math" xmlns:v="urn:schemas-microsoft-com:vml" xmlns:wp14="http://schemas.microsoft.com/office/word/2010/wordprocessingDrawing" xmlns:wp="http://schemas.openxmlformats.org/drawingml/2006/wordprocessingDrawing" xmlns:w10="urn:schemas-microsoft-com:office:word" xmlns:w="http://schemas.openxmlformats.org/wordprocessingml/2006/main" xmlns:w14="http://schemas.microsoft.com/office/word/2010/wordml" xmlns:w15="http://schemas.microsoft.com/office/word/2012/wordml" xmlns:w16cex="http://schemas.microsoft.com/office/word/2018/wordml/cex" xmlns:w16cid="http://schemas.microsoft.com/office/word/2016/wordml/cid" xmlns:w16="http://schemas.microsoft.com/office/word/2018/wordml" xmlns:w16se="http://schemas.microsoft.com/office/word/2015/wordml/symex" xmlns:wpg="http://schemas.microsoft.com/office/word/2010/wordprocessingGroup" xmlns:wpi="http://schemas.microsoft.com/office/word/2010/wordprocessingInk" xmlns:wne="http://schemas.microsoft.com/office/word/2006/wordml" xmlns:wps="http://schemas.microsoft.com/office/word/2010/wordprocessingShape" mc:Ignorable="w14 w15 w16se w16cid w16 w16cex wp14">
+<w:endnotes xmlns:wpc="http://schemas.microsoft.com/office/word/2010/wordprocessingCanvas" xmlns:cx="http://schemas.microsoft.com/office/drawing/2014/chartex" xmlns:cx1="http://schemas.microsoft.com/office/drawing/2015/9/8/chartex" xmlns:cx2="http://schemas.microsoft.com/office/drawing/2015/10/21/chartex" xmlns:cx3="http://schemas.microsoft.com/office/drawing/2016/5/9/chartex" xmlns:cx4="http://schemas.microsoft.com/office/drawing/2016/5/10/chartex" xmlns:cx5="http://schemas.microsoft.com/office/drawing/2016/5/11/chartex" xmlns:cx6="http://schemas.microsoft.com/office/drawing/2016/5/12/chartex" xmlns:cx7="http://schemas.microsoft.com/office/drawing/2016/5/13/chartex" xmlns:cx8="http://schemas.microsoft.com/office/drawing/2016/5/14/chartex" xmlns:mc="http://schemas.openxmlformats.org/markup-compatibility/2006" xmlns:aink="http://schemas.microsoft.com/office/drawing/2016/ink" xmlns:am3d="http://schemas.microsoft.com/office/drawing/2017/model3d" xmlns:o="urn:schemas-microsoft-com:office:office" xmlns:r="http://schemas.openxmlformats.org/officeDocument/2006/relationships" xmlns:m="http://schemas.openxmlformats.org/officeDocument/2006/math" xmlns:v="urn:schemas-microsoft-com:vml" xmlns:wp14="http://schemas.microsoft.com/office/word/2010/wordprocessingDrawing" xmlns:wp="http://schemas.openxmlformats.org/drawingml/2006/wordprocessingDrawing" xmlns:w10="urn:schemas-microsoft-com:office:word" xmlns:w="http://schemas.openxmlformats.org/wordprocessingml/2006/main" xmlns:w14="http://schemas.microsoft.com/office/word/2010/wordml" xmlns:w15="http://schemas.microsoft.com/office/word/2012/wordml" xmlns:w16cex="http://schemas.microsoft.com/office/word/2018/wordml/cex" xmlns:w16cid="http://schemas.microsoft.com/office/word/2016/wordml/cid" xmlns:w16="http://schemas.microsoft.com/office/word/2018/wordml" xmlns:w16sdtdh="http://schemas.microsoft.com/office/word/2020/wordml/sdtdatahash" xmlns:w16se="http://schemas.microsoft.com/office/word/2015/wordml/symex" xmlns:wpg="http://schemas.microsoft.com/office/word/2010/wordprocessingGroup" xmlns:wpi="http://schemas.microsoft.com/office/word/2010/wordprocessingInk" xmlns:wne="http://schemas.microsoft.com/office/word/2006/wordml" xmlns:wps="http://schemas.microsoft.com/office/word/2010/wordprocessingShape" mc:Ignorable="w14 w15 w16se w16cid w16 w16cex w16sdtdh wp14">
   <w:endnote w:type="separator" w:id="-1">
     <w:p>
       <w:pPr>
@@ -7434,7 +7415,7 @@
 </file>
 
 <file path=word/footnotes.xml><?xml version="1.0" encoding="utf-8"?>
-<w:footnotes xmlns:wpc="http://schemas.microsoft.com/office/word/2010/wordprocessingCanvas" xmlns:cx="http://schemas.microsoft.com/office/drawing/2014/chartex" xmlns:cx1="http://schemas.microsoft.com/office/drawing/2015/9/8/chartex" xmlns:cx2="http://schemas.microsoft.com/office/drawing/2015/10/21/chartex" xmlns:cx3="http://schemas.microsoft.com/office/drawing/2016/5/9/chartex" xmlns:cx4="http://schemas.microsoft.com/office/drawing/2016/5/10/chartex" xmlns:cx5="http://schemas.microsoft.com/office/drawing/2016/5/11/chartex" xmlns:cx6="http://schemas.microsoft.com/office/drawing/2016/5/12/chartex" xmlns:cx7="http://schemas.microsoft.com/office/drawing/2016/5/13/chartex" xmlns:cx8="http://schemas.microsoft.com/office/drawing/2016/5/14/chartex" xmlns:mc="http://schemas.openxmlformats.org/markup-compatibility/2006" xmlns:aink="http://schemas.microsoft.com/office/drawing/2016/ink" xmlns:am3d="http://schemas.microsoft.com/office/drawing/2017/model3d" xmlns:o="urn:schemas-microsoft-com:office:office" xmlns:r="http://schemas.openxmlformats.org/officeDocument/2006/relationships" xmlns:m="http://schemas.openxmlformats.org/officeDocument/2006/math" xmlns:v="urn:schemas-microsoft-com:vml" xmlns:wp14="http://schemas.microsoft.com/office/word/2010/wordprocessingDrawing" xmlns:wp="http://schemas.openxmlformats.org/drawingml/2006/wordprocessingDrawing" xmlns:w10="urn:schemas-microsoft-com:office:word" xmlns:w="http://schemas.openxmlformats.org/wordprocessingml/2006/main" xmlns:w14="http://schemas.microsoft.com/office/word/2010/wordml" xmlns:w15="http://schemas.microsoft.com/office/word/2012/wordml" xmlns:w16cex="http://schemas.microsoft.com/office/word/2018/wordml/cex" xmlns:w16cid="http://schemas.microsoft.com/office/word/2016/wordml/cid" xmlns:w16="http://schemas.microsoft.com/office/word/2018/wordml" xmlns:w16se="http://schemas.microsoft.com/office/word/2015/wordml/symex" xmlns:wpg="http://schemas.microsoft.com/office/word/2010/wordprocessingGroup" xmlns:wpi="http://schemas.microsoft.com/office/word/2010/wordprocessingInk" xmlns:wne="http://schemas.microsoft.com/office/word/2006/wordml" xmlns:wps="http://schemas.microsoft.com/office/word/2010/wordprocessingShape" mc:Ignorable="w14 w15 w16se w16cid w16 w16cex wp14">
+<w:footnotes xmlns:wpc="http://schemas.microsoft.com/office/word/2010/wordprocessingCanvas" xmlns:cx="http://schemas.microsoft.com/office/drawing/2014/chartex" xmlns:cx1="http://schemas.microsoft.com/office/drawing/2015/9/8/chartex" xmlns:cx2="http://schemas.microsoft.com/office/drawing/2015/10/21/chartex" xmlns:cx3="http://schemas.microsoft.com/office/drawing/2016/5/9/chartex" xmlns:cx4="http://schemas.microsoft.com/office/drawing/2016/5/10/chartex" xmlns:cx5="http://schemas.microsoft.com/office/drawing/2016/5/11/chartex" xmlns:cx6="http://schemas.microsoft.com/office/drawing/2016/5/12/chartex" xmlns:cx7="http://schemas.microsoft.com/office/drawing/2016/5/13/chartex" xmlns:cx8="http://schemas.microsoft.com/office/drawing/2016/5/14/chartex" xmlns:mc="http://schemas.openxmlformats.org/markup-compatibility/2006" xmlns:aink="http://schemas.microsoft.com/office/drawing/2016/ink" xmlns:am3d="http://schemas.microsoft.com/office/drawing/2017/model3d" xmlns:o="urn:schemas-microsoft-com:office:office" xmlns:r="http://schemas.openxmlformats.org/officeDocument/2006/relationships" xmlns:m="http://schemas.openxmlformats.org/officeDocument/2006/math" xmlns:v="urn:schemas-microsoft-com:vml" xmlns:wp14="http://schemas.microsoft.com/office/word/2010/wordprocessingDrawing" xmlns:wp="http://schemas.openxmlformats.org/drawingml/2006/wordprocessingDrawing" xmlns:w10="urn:schemas-microsoft-com:office:word" xmlns:w="http://schemas.openxmlformats.org/wordprocessingml/2006/main" xmlns:w14="http://schemas.microsoft.com/office/word/2010/wordml" xmlns:w15="http://schemas.microsoft.com/office/word/2012/wordml" xmlns:w16cex="http://schemas.microsoft.com/office/word/2018/wordml/cex" xmlns:w16cid="http://schemas.microsoft.com/office/word/2016/wordml/cid" xmlns:w16="http://schemas.microsoft.com/office/word/2018/wordml" xmlns:w16sdtdh="http://schemas.microsoft.com/office/word/2020/wordml/sdtdatahash" xmlns:w16se="http://schemas.microsoft.com/office/word/2015/wordml/symex" xmlns:wpg="http://schemas.microsoft.com/office/word/2010/wordprocessingGroup" xmlns:wpi="http://schemas.microsoft.com/office/word/2010/wordprocessingInk" xmlns:wne="http://schemas.microsoft.com/office/word/2006/wordml" xmlns:wps="http://schemas.microsoft.com/office/word/2010/wordprocessingShape" mc:Ignorable="w14 w15 w16se w16cid w16 w16cex w16sdtdh wp14">
   <w:footnote w:type="separator" w:id="-1">
     <w:p>
       <w:pPr>
@@ -7459,7 +7440,7 @@
 </file>
 
 <file path=word/header1.xml><?xml version="1.0" encoding="utf-8"?>
-<w:hdr xmlns:wpc="http://schemas.microsoft.com/office/word/2010/wordprocessingCanvas" xmlns:cx="http://schemas.microsoft.com/office/drawing/2014/chartex" xmlns:cx1="http://schemas.microsoft.com/office/drawing/2015/9/8/chartex" xmlns:cx2="http://schemas.microsoft.com/office/drawing/2015/10/21/chartex" xmlns:cx3="http://schemas.microsoft.com/office/drawing/2016/5/9/chartex" xmlns:cx4="http://schemas.microsoft.com/office/drawing/2016/5/10/chartex" xmlns:cx5="http://schemas.microsoft.com/office/drawing/2016/5/11/chartex" xmlns:cx6="http://schemas.microsoft.com/office/drawing/2016/5/12/chartex" xmlns:cx7="http://schemas.microsoft.com/office/drawing/2016/5/13/chartex" xmlns:cx8="http://schemas.microsoft.com/office/drawing/2016/5/14/chartex" xmlns:mc="http://schemas.openxmlformats.org/markup-compatibility/2006" xmlns:aink="http://schemas.microsoft.com/office/drawing/2016/ink" xmlns:am3d="http://schemas.microsoft.com/office/drawing/2017/model3d" xmlns:o="urn:schemas-microsoft-com:office:office" xmlns:r="http://schemas.openxmlformats.org/officeDocument/2006/relationships" xmlns:m="http://schemas.openxmlformats.org/officeDocument/2006/math" xmlns:v="urn:schemas-microsoft-com:vml" xmlns:wp14="http://schemas.microsoft.com/office/word/2010/wordprocessingDrawing" xmlns:wp="http://schemas.openxmlformats.org/drawingml/2006/wordprocessingDrawing" xmlns:w10="urn:schemas-microsoft-com:office:word" xmlns:w="http://schemas.openxmlformats.org/wordprocessingml/2006/main" xmlns:w14="http://schemas.microsoft.com/office/word/2010/wordml" xmlns:w15="http://schemas.microsoft.com/office/word/2012/wordml" xmlns:w16cex="http://schemas.microsoft.com/office/word/2018/wordml/cex" xmlns:w16cid="http://schemas.microsoft.com/office/word/2016/wordml/cid" xmlns:w16="http://schemas.microsoft.com/office/word/2018/wordml" xmlns:w16se="http://schemas.microsoft.com/office/word/2015/wordml/symex" xmlns:wpg="http://schemas.microsoft.com/office/word/2010/wordprocessingGroup" xmlns:wpi="http://schemas.microsoft.com/office/word/2010/wordprocessingInk" xmlns:wne="http://schemas.microsoft.com/office/word/2006/wordml" xmlns:wps="http://schemas.microsoft.com/office/word/2010/wordprocessingShape" mc:Ignorable="w14 w15 w16se w16cid w16 w16cex wp14">
+<w:hdr xmlns:wpc="http://schemas.microsoft.com/office/word/2010/wordprocessingCanvas" xmlns:cx="http://schemas.microsoft.com/office/drawing/2014/chartex" xmlns:cx1="http://schemas.microsoft.com/office/drawing/2015/9/8/chartex" xmlns:cx2="http://schemas.microsoft.com/office/drawing/2015/10/21/chartex" xmlns:cx3="http://schemas.microsoft.com/office/drawing/2016/5/9/chartex" xmlns:cx4="http://schemas.microsoft.com/office/drawing/2016/5/10/chartex" xmlns:cx5="http://schemas.microsoft.com/office/drawing/2016/5/11/chartex" xmlns:cx6="http://schemas.microsoft.com/office/drawing/2016/5/12/chartex" xmlns:cx7="http://schemas.microsoft.com/office/drawing/2016/5/13/chartex" xmlns:cx8="http://schemas.microsoft.com/office/drawing/2016/5/14/chartex" xmlns:mc="http://schemas.openxmlformats.org/markup-compatibility/2006" xmlns:aink="http://schemas.microsoft.com/office/drawing/2016/ink" xmlns:am3d="http://schemas.microsoft.com/office/drawing/2017/model3d" xmlns:o="urn:schemas-microsoft-com:office:office" xmlns:r="http://schemas.openxmlformats.org/officeDocument/2006/relationships" xmlns:m="http://schemas.openxmlformats.org/officeDocument/2006/math" xmlns:v="urn:schemas-microsoft-com:vml" xmlns:wp14="http://schemas.microsoft.com/office/word/2010/wordprocessingDrawing" xmlns:wp="http://schemas.openxmlformats.org/drawingml/2006/wordprocessingDrawing" xmlns:w10="urn:schemas-microsoft-com:office:word" xmlns:w="http://schemas.openxmlformats.org/wordprocessingml/2006/main" xmlns:w14="http://schemas.microsoft.com/office/word/2010/wordml" xmlns:w15="http://schemas.microsoft.com/office/word/2012/wordml" xmlns:w16cex="http://schemas.microsoft.com/office/word/2018/wordml/cex" xmlns:w16cid="http://schemas.microsoft.com/office/word/2016/wordml/cid" xmlns:w16="http://schemas.microsoft.com/office/word/2018/wordml" xmlns:w16sdtdh="http://schemas.microsoft.com/office/word/2020/wordml/sdtdatahash" xmlns:w16se="http://schemas.microsoft.com/office/word/2015/wordml/symex" xmlns:wpg="http://schemas.microsoft.com/office/word/2010/wordprocessingGroup" xmlns:wpi="http://schemas.microsoft.com/office/word/2010/wordprocessingInk" xmlns:wne="http://schemas.microsoft.com/office/word/2006/wordml" xmlns:wps="http://schemas.microsoft.com/office/word/2010/wordprocessingShape" mc:Ignorable="w14 w15 w16se w16cid w16 w16cex w16sdtdh wp14">
   <w:p>
     <w:pPr>
       <w:pStyle w:val="Header"/>
@@ -7491,7 +7472,7 @@
 </file>
 
 <file path=word/numbering.xml><?xml version="1.0" encoding="utf-8"?>
-<w:numbering xmlns:wpc="http://schemas.microsoft.com/office/word/2010/wordprocessingCanvas" xmlns:cx="http://schemas.microsoft.com/office/drawing/2014/chartex" xmlns:cx1="http://schemas.microsoft.com/office/drawing/2015/9/8/chartex" xmlns:cx2="http://schemas.microsoft.com/office/drawing/2015/10/21/chartex" xmlns:cx3="http://schemas.microsoft.com/office/drawing/2016/5/9/chartex" xmlns:cx4="http://schemas.microsoft.com/office/drawing/2016/5/10/chartex" xmlns:cx5="http://schemas.microsoft.com/office/drawing/2016/5/11/chartex" xmlns:cx6="http://schemas.microsoft.com/office/drawing/2016/5/12/chartex" xmlns:cx7="http://schemas.microsoft.com/office/drawing/2016/5/13/chartex" xmlns:cx8="http://schemas.microsoft.com/office/drawing/2016/5/14/chartex" xmlns:mc="http://schemas.openxmlformats.org/markup-compatibility/2006" xmlns:aink="http://schemas.microsoft.com/office/drawing/2016/ink" xmlns:am3d="http://schemas.microsoft.com/office/drawing/2017/model3d" xmlns:o="urn:schemas-microsoft-com:office:office" xmlns:r="http://schemas.openxmlformats.org/officeDocument/2006/relationships" xmlns:m="http://schemas.openxmlformats.org/officeDocument/2006/math" xmlns:v="urn:schemas-microsoft-com:vml" xmlns:wp14="http://schemas.microsoft.com/office/word/2010/wordprocessingDrawing" xmlns:wp="http://schemas.openxmlformats.org/drawingml/2006/wordprocessingDrawing" xmlns:w10="urn:schemas-microsoft-com:office:word" xmlns:w="http://schemas.openxmlformats.org/wordprocessingml/2006/main" xmlns:w14="http://schemas.microsoft.com/office/word/2010/wordml" xmlns:w15="http://schemas.microsoft.com/office/word/2012/wordml" xmlns:w16cex="http://schemas.microsoft.com/office/word/2018/wordml/cex" xmlns:w16cid="http://schemas.microsoft.com/office/word/2016/wordml/cid" xmlns:w16="http://schemas.microsoft.com/office/word/2018/wordml" xmlns:w16se="http://schemas.microsoft.com/office/word/2015/wordml/symex" xmlns:wpg="http://schemas.microsoft.com/office/word/2010/wordprocessingGroup" xmlns:wpi="http://schemas.microsoft.com/office/word/2010/wordprocessingInk" xmlns:wne="http://schemas.microsoft.com/office/word/2006/wordml" xmlns:wps="http://schemas.microsoft.com/office/word/2010/wordprocessingShape" mc:Ignorable="w14 w15 w16se w16cid w16 w16cex wp14">
+<w:numbering xmlns:wpc="http://schemas.microsoft.com/office/word/2010/wordprocessingCanvas" xmlns:cx="http://schemas.microsoft.com/office/drawing/2014/chartex" xmlns:cx1="http://schemas.microsoft.com/office/drawing/2015/9/8/chartex" xmlns:cx2="http://schemas.microsoft.com/office/drawing/2015/10/21/chartex" xmlns:cx3="http://schemas.microsoft.com/office/drawing/2016/5/9/chartex" xmlns:cx4="http://schemas.microsoft.com/office/drawing/2016/5/10/chartex" xmlns:cx5="http://schemas.microsoft.com/office/drawing/2016/5/11/chartex" xmlns:cx6="http://schemas.microsoft.com/office/drawing/2016/5/12/chartex" xmlns:cx7="http://schemas.microsoft.com/office/drawing/2016/5/13/chartex" xmlns:cx8="http://schemas.microsoft.com/office/drawing/2016/5/14/chartex" xmlns:mc="http://schemas.openxmlformats.org/markup-compatibility/2006" xmlns:aink="http://schemas.microsoft.com/office/drawing/2016/ink" xmlns:am3d="http://schemas.microsoft.com/office/drawing/2017/model3d" xmlns:o="urn:schemas-microsoft-com:office:office" xmlns:r="http://schemas.openxmlformats.org/officeDocument/2006/relationships" xmlns:m="http://schemas.openxmlformats.org/officeDocument/2006/math" xmlns:v="urn:schemas-microsoft-com:vml" xmlns:wp14="http://schemas.microsoft.com/office/word/2010/wordprocessingDrawing" xmlns:wp="http://schemas.openxmlformats.org/drawingml/2006/wordprocessingDrawing" xmlns:w10="urn:schemas-microsoft-com:office:word" xmlns:w="http://schemas.openxmlformats.org/wordprocessingml/2006/main" xmlns:w14="http://schemas.microsoft.com/office/word/2010/wordml" xmlns:w15="http://schemas.microsoft.com/office/word/2012/wordml" xmlns:w16cex="http://schemas.microsoft.com/office/word/2018/wordml/cex" xmlns:w16cid="http://schemas.microsoft.com/office/word/2016/wordml/cid" xmlns:w16="http://schemas.microsoft.com/office/word/2018/wordml" xmlns:w16sdtdh="http://schemas.microsoft.com/office/word/2020/wordml/sdtdatahash" xmlns:w16se="http://schemas.microsoft.com/office/word/2015/wordml/symex" xmlns:wpg="http://schemas.microsoft.com/office/word/2010/wordprocessingGroup" xmlns:wpi="http://schemas.microsoft.com/office/word/2010/wordprocessingInk" xmlns:wne="http://schemas.microsoft.com/office/word/2006/wordml" xmlns:wps="http://schemas.microsoft.com/office/word/2010/wordprocessingShape" mc:Ignorable="w14 w15 w16se w16cid w16 w16cex w16sdtdh wp14">
   <w:abstractNum w:abstractNumId="0" w15:restartNumberingAfterBreak="0">
     <w:nsid w:val="0181528B"/>
     <w:multiLevelType w:val="hybridMultilevel"/>
@@ -8286,7 +8267,7 @@
   <w:abstractNum w:abstractNumId="7" w15:restartNumberingAfterBreak="0">
     <w:nsid w:val="0E994366"/>
     <w:multiLevelType w:val="hybridMultilevel"/>
-    <w:tmpl w:val="9D34511C"/>
+    <w:tmpl w:val="FBF6B706"/>
     <w:lvl w:ilvl="0" w:tplc="0409000B">
       <w:start w:val="1"/>
       <w:numFmt w:val="bullet"/>
@@ -11181,7 +11162,7 @@
 </file>
 
 <file path=word/styles.xml><?xml version="1.0" encoding="utf-8"?>
-<w:styles xmlns:mc="http://schemas.openxmlformats.org/markup-compatibility/2006" xmlns:r="http://schemas.openxmlformats.org/officeDocument/2006/relationships" xmlns:w="http://schemas.openxmlformats.org/wordprocessingml/2006/main" xmlns:w14="http://schemas.microsoft.com/office/word/2010/wordml" xmlns:w15="http://schemas.microsoft.com/office/word/2012/wordml" xmlns:w16cex="http://schemas.microsoft.com/office/word/2018/wordml/cex" xmlns:w16cid="http://schemas.microsoft.com/office/word/2016/wordml/cid" xmlns:w16="http://schemas.microsoft.com/office/word/2018/wordml" xmlns:w16se="http://schemas.microsoft.com/office/word/2015/wordml/symex" mc:Ignorable="w14 w15 w16se w16cid w16 w16cex">
+<w:styles xmlns:mc="http://schemas.openxmlformats.org/markup-compatibility/2006" xmlns:r="http://schemas.openxmlformats.org/officeDocument/2006/relationships" xmlns:w="http://schemas.openxmlformats.org/wordprocessingml/2006/main" xmlns:w14="http://schemas.microsoft.com/office/word/2010/wordml" xmlns:w15="http://schemas.microsoft.com/office/word/2012/wordml" xmlns:w16cex="http://schemas.microsoft.com/office/word/2018/wordml/cex" xmlns:w16cid="http://schemas.microsoft.com/office/word/2016/wordml/cid" xmlns:w16="http://schemas.microsoft.com/office/word/2018/wordml" xmlns:w16sdtdh="http://schemas.microsoft.com/office/word/2020/wordml/sdtdatahash" xmlns:w16se="http://schemas.microsoft.com/office/word/2015/wordml/symex" mc:Ignorable="w14 w15 w16se w16cid w16 w16cex w16sdtdh">
   <w:docDefaults>
     <w:rPrDefault>
       <w:rPr>

</xml_diff>